<commit_message>
WIP displayInventory + légères modifs attaques/event etc
</commit_message>
<xml_diff>
--- a/Notes projet.docx
+++ b/Notes projet.docx
@@ -4245,15 +4245,34 @@
       </w:r>
     </w:p>
     <w:p>
+      <w:pPr>
+        <w:rPr>
+          <w:lang w:val="en-US"/>
+        </w:rPr>
+      </w:pPr>
       <w:r>
+        <w:rPr>
+          <w:lang w:val="en-US"/>
+        </w:rPr>
         <w:t>Chances : earn, pay, move, goInJail</w:t>
       </w:r>
     </w:p>
     <w:p>
+      <w:pPr>
+        <w:rPr>
+          <w:lang w:val="en-US"/>
+        </w:rPr>
+      </w:pPr>
       <w:r>
+        <w:rPr>
+          <w:lang w:val="en-US"/>
+        </w:rPr>
         <w:t>Community Chest :</w:t>
       </w:r>
       <w:r>
+        <w:rPr>
+          <w:lang w:val="en-US"/>
+        </w:rPr>
         <w:t xml:space="preserve"> earn, pay, goInJail, free</w:t>
       </w:r>
     </w:p>
@@ -4274,14 +4293,6 @@
       </w:r>
       <w:r>
         <w:t>Interfaces pour les différents joueurs (excepté Mayor)</w:t>
-      </w:r>
-    </w:p>
-    <w:p>
-      <w:r>
-        <w:sym w:font="Wingdings" w:char="F0E0"/>
-      </w:r>
-      <w:r>
-        <w:t>Voir pour ajouter cases départ et parc gratuit</w:t>
       </w:r>
     </w:p>
     <w:p>
@@ -4313,7 +4324,13 @@
         <w:sym w:font="Wingdings" w:char="F0E0"/>
       </w:r>
       <w:r>
-        <w:t>Ajouter l’action à effectueraprès un éventuel déplacement dû à une carte chance</w:t>
+        <w:t>Ajouter l’action à effectuer</w:t>
+      </w:r>
+      <w:r>
+        <w:t xml:space="preserve"> </w:t>
+      </w:r>
+      <w:r>
+        <w:t>après un éventuel déplacement dû à une carte chance</w:t>
       </w:r>
       <w:r>
         <w:t xml:space="preserve"> </w:t>
@@ -4337,7 +4354,6 @@
     </w:p>
     <w:p>
       <w:r>
-        <w:lastRenderedPageBreak/>
         <w:sym w:font="Wingdings" w:char="F0E0"/>
       </w:r>
       <w:r>

</xml_diff>